<commit_message>
round of edits/comments on manuscript
</commit_message>
<xml_diff>
--- a/documents/critfc_manuscript/Figures_RS paper_7.17.25.docx
+++ b/documents/critfc_manuscript/Figures_RS paper_7.17.25.docx
@@ -71,11 +71,25 @@
           <w:rFonts w:asciiTheme="minorHAnsi" w:hAnsiTheme="minorHAnsi" w:cstheme="minorHAnsi"/>
         </w:rPr>
       </w:pPr>
-      <w:r>
-        <w:rPr>
-          <w:rFonts w:asciiTheme="minorHAnsi" w:hAnsiTheme="minorHAnsi" w:cstheme="minorHAnsi"/>
-        </w:rPr>
-        <w:t xml:space="preserve">Figure 1. </w:t>
+      <w:commentRangeStart w:id="0"/>
+      <w:r>
+        <w:rPr>
+          <w:rFonts w:asciiTheme="minorHAnsi" w:hAnsiTheme="minorHAnsi" w:cstheme="minorHAnsi"/>
+        </w:rPr>
+        <w:t>Figure 1</w:t>
+      </w:r>
+      <w:commentRangeEnd w:id="0"/>
+      <w:r>
+        <w:rPr>
+          <w:rStyle w:val="CommentReference"/>
+        </w:rPr>
+        <w:commentReference w:id="0"/>
+      </w:r>
+      <w:r>
+        <w:rPr>
+          <w:rFonts w:asciiTheme="minorHAnsi" w:hAnsiTheme="minorHAnsi" w:cstheme="minorHAnsi"/>
+        </w:rPr>
+        <w:t xml:space="preserve">. </w:t>
       </w:r>
       <w:r>
         <w:rPr>
@@ -270,7 +284,7 @@
                     <pic:cNvPicPr/>
                   </pic:nvPicPr>
                   <pic:blipFill>
-                    <a:blip r:embed="rId6">
+                    <a:blip r:embed="rId10">
                       <a:extLst>
                         <a:ext uri="{28A0092B-C50C-407E-A947-70E740481C1C}">
                           <a14:useLocalDpi xmlns:a14="http://schemas.microsoft.com/office/drawing/2010/main" val="0"/>
@@ -594,7 +608,7 @@
                     <pic:cNvPicPr/>
                   </pic:nvPicPr>
                   <pic:blipFill>
-                    <a:blip r:embed="rId7">
+                    <a:blip r:embed="rId11">
                       <a:extLst>
                         <a:ext uri="{28A0092B-C50C-407E-A947-70E740481C1C}">
                           <a14:useLocalDpi xmlns:a14="http://schemas.microsoft.com/office/drawing/2010/main" val="0"/>
@@ -1184,7 +1198,7 @@
                     <pic:cNvPicPr/>
                   </pic:nvPicPr>
                   <pic:blipFill>
-                    <a:blip r:embed="rId8" cstate="print">
+                    <a:blip r:embed="rId12" cstate="print">
                       <a:extLst>
                         <a:ext uri="{28A0092B-C50C-407E-A947-70E740481C1C}">
                           <a14:useLocalDpi xmlns:a14="http://schemas.microsoft.com/office/drawing/2010/main" val="0"/>
@@ -1399,7 +1413,7 @@
                     <pic:cNvPicPr/>
                   </pic:nvPicPr>
                   <pic:blipFill>
-                    <a:blip r:embed="rId9">
+                    <a:blip r:embed="rId13">
                       <a:extLst>
                         <a:ext uri="{28A0092B-C50C-407E-A947-70E740481C1C}">
                           <a14:useLocalDpi xmlns:a14="http://schemas.microsoft.com/office/drawing/2010/main" val="0"/>
@@ -1843,7 +1857,7 @@
                     <pic:cNvPicPr/>
                   </pic:nvPicPr>
                   <pic:blipFill>
-                    <a:blip r:embed="rId10">
+                    <a:blip r:embed="rId14">
                       <a:extLst>
                         <a:ext uri="{28A0092B-C50C-407E-A947-70E740481C1C}">
                           <a14:useLocalDpi xmlns:a14="http://schemas.microsoft.com/office/drawing/2010/main" val="0"/>
@@ -1982,6 +1996,45 @@
     </w:sectPr>
   </w:body>
 </w:document>
+</file>
+
+<file path=word/comments.xml><?xml version="1.0" encoding="utf-8"?>
+<w:comments xmlns:wpc="http://schemas.microsoft.com/office/word/2010/wordprocessingCanvas" xmlns:cx="http://schemas.microsoft.com/office/drawing/2014/chartex" xmlns:cx1="http://schemas.microsoft.com/office/drawing/2015/9/8/chartex" xmlns:cx2="http://schemas.microsoft.com/office/drawing/2015/10/21/chartex" xmlns:cx3="http://schemas.microsoft.com/office/drawing/2016/5/9/chartex" xmlns:cx4="http://schemas.microsoft.com/office/drawing/2016/5/10/chartex" xmlns:cx5="http://schemas.microsoft.com/office/drawing/2016/5/11/chartex" xmlns:cx6="http://schemas.microsoft.com/office/drawing/2016/5/12/chartex" xmlns:cx7="http://schemas.microsoft.com/office/drawing/2016/5/13/chartex" xmlns:cx8="http://schemas.microsoft.com/office/drawing/2016/5/14/chartex" xmlns:mc="http://schemas.openxmlformats.org/markup-compatibility/2006" xmlns:aink="http://schemas.microsoft.com/office/drawing/2016/ink" xmlns:am3d="http://schemas.microsoft.com/office/drawing/2017/model3d" xmlns:o="urn:schemas-microsoft-com:office:office" xmlns:oel="http://schemas.microsoft.com/office/2019/extlst" xmlns:r="http://schemas.openxmlformats.org/officeDocument/2006/relationships" xmlns:m="http://schemas.openxmlformats.org/officeDocument/2006/math" xmlns:v="urn:schemas-microsoft-com:vml" xmlns:wp14="http://schemas.microsoft.com/office/word/2010/wordprocessingDrawing" xmlns:wp="http://schemas.openxmlformats.org/drawingml/2006/wordprocessingDrawing" xmlns:w10="urn:schemas-microsoft-com:office:word" xmlns:w="http://schemas.openxmlformats.org/wordprocessingml/2006/main" xmlns:w14="http://schemas.microsoft.com/office/word/2010/wordml" xmlns:w15="http://schemas.microsoft.com/office/word/2012/wordml" xmlns:w16cex="http://schemas.microsoft.com/office/word/2018/wordml/cex" xmlns:w16cid="http://schemas.microsoft.com/office/word/2016/wordml/cid" xmlns:w16="http://schemas.microsoft.com/office/word/2018/wordml" xmlns:w16sdtdh="http://schemas.microsoft.com/office/word/2020/wordml/sdtdatahash" xmlns:w16se="http://schemas.microsoft.com/office/word/2015/wordml/symex" xmlns:wpg="http://schemas.microsoft.com/office/word/2010/wordprocessingGroup" xmlns:wpi="http://schemas.microsoft.com/office/word/2010/wordprocessingInk" xmlns:wne="http://schemas.microsoft.com/office/word/2006/wordml" xmlns:wps="http://schemas.microsoft.com/office/word/2010/wordprocessingShape" mc:Ignorable="w14 w15 w16se w16cid w16 w16cex w16sdtdh wp14">
+  <w:comment w:id="0" w:author="Mike Ackerman" w:date="2025-07-21T16:08:00Z" w:initials="MA">
+    <w:p>
+      <w:pPr>
+        <w:pStyle w:val="CommentText"/>
+      </w:pPr>
+      <w:r>
+        <w:rPr>
+          <w:rStyle w:val="CommentReference"/>
+        </w:rPr>
+        <w:annotationRef/>
+      </w:r>
+      <w:r>
+        <w:t>It appears that the 2018 migration rate estimate is &gt;100%. How would that be interpreted? Also, could the upper Cis could be capped at 100%?</w:t>
+      </w:r>
+    </w:p>
+  </w:comment>
+</w:comments>
+</file>
+
+<file path=word/commentsExtended.xml><?xml version="1.0" encoding="utf-8"?>
+<w15:commentsEx xmlns:wpc="http://schemas.microsoft.com/office/word/2010/wordprocessingCanvas" xmlns:cx="http://schemas.microsoft.com/office/drawing/2014/chartex" xmlns:cx1="http://schemas.microsoft.com/office/drawing/2015/9/8/chartex" xmlns:cx2="http://schemas.microsoft.com/office/drawing/2015/10/21/chartex" xmlns:cx3="http://schemas.microsoft.com/office/drawing/2016/5/9/chartex" xmlns:cx4="http://schemas.microsoft.com/office/drawing/2016/5/10/chartex" xmlns:cx5="http://schemas.microsoft.com/office/drawing/2016/5/11/chartex" xmlns:cx6="http://schemas.microsoft.com/office/drawing/2016/5/12/chartex" xmlns:cx7="http://schemas.microsoft.com/office/drawing/2016/5/13/chartex" xmlns:cx8="http://schemas.microsoft.com/office/drawing/2016/5/14/chartex" xmlns:mc="http://schemas.openxmlformats.org/markup-compatibility/2006" xmlns:aink="http://schemas.microsoft.com/office/drawing/2016/ink" xmlns:am3d="http://schemas.microsoft.com/office/drawing/2017/model3d" xmlns:o="urn:schemas-microsoft-com:office:office" xmlns:oel="http://schemas.microsoft.com/office/2019/extlst" xmlns:r="http://schemas.openxmlformats.org/officeDocument/2006/relationships" xmlns:m="http://schemas.openxmlformats.org/officeDocument/2006/math" xmlns:v="urn:schemas-microsoft-com:vml" xmlns:wp14="http://schemas.microsoft.com/office/word/2010/wordprocessingDrawing" xmlns:wp="http://schemas.openxmlformats.org/drawingml/2006/wordprocessingDrawing" xmlns:w10="urn:schemas-microsoft-com:office:word" xmlns:w="http://schemas.openxmlformats.org/wordprocessingml/2006/main" xmlns:w14="http://schemas.microsoft.com/office/word/2010/wordml" xmlns:w15="http://schemas.microsoft.com/office/word/2012/wordml" xmlns:w16cex="http://schemas.microsoft.com/office/word/2018/wordml/cex" xmlns:w16cid="http://schemas.microsoft.com/office/word/2016/wordml/cid" xmlns:w16="http://schemas.microsoft.com/office/word/2018/wordml" xmlns:w16sdtdh="http://schemas.microsoft.com/office/word/2020/wordml/sdtdatahash" xmlns:w16se="http://schemas.microsoft.com/office/word/2015/wordml/symex" xmlns:wpg="http://schemas.microsoft.com/office/word/2010/wordprocessingGroup" xmlns:wpi="http://schemas.microsoft.com/office/word/2010/wordprocessingInk" xmlns:wne="http://schemas.microsoft.com/office/word/2006/wordml" xmlns:wps="http://schemas.microsoft.com/office/word/2010/wordprocessingShape" mc:Ignorable="w14 w15 w16se w16cid w16 w16cex w16sdtdh wp14">
+  <w15:commentEx w15:paraId="30699AB1" w15:done="0"/>
+</w15:commentsEx>
+</file>
+
+<file path=word/commentsExtensible.xml><?xml version="1.0" encoding="utf-8"?>
+<w16cex:commentsExtensible xmlns:wpc="http://schemas.microsoft.com/office/word/2010/wordprocessingCanvas" xmlns:cx="http://schemas.microsoft.com/office/drawing/2014/chartex" xmlns:cx1="http://schemas.microsoft.com/office/drawing/2015/9/8/chartex" xmlns:cx2="http://schemas.microsoft.com/office/drawing/2015/10/21/chartex" xmlns:cx3="http://schemas.microsoft.com/office/drawing/2016/5/9/chartex" xmlns:cx4="http://schemas.microsoft.com/office/drawing/2016/5/10/chartex" xmlns:cx5="http://schemas.microsoft.com/office/drawing/2016/5/11/chartex" xmlns:cx6="http://schemas.microsoft.com/office/drawing/2016/5/12/chartex" xmlns:cx7="http://schemas.microsoft.com/office/drawing/2016/5/13/chartex" xmlns:cx8="http://schemas.microsoft.com/office/drawing/2016/5/14/chartex" xmlns:cr="http://schemas.microsoft.com/office/comments/2020/reactions" xmlns:mc="http://schemas.openxmlformats.org/markup-compatibility/2006" xmlns:aink="http://schemas.microsoft.com/office/drawing/2016/ink" xmlns:am3d="http://schemas.microsoft.com/office/drawing/2017/model3d" xmlns:o="urn:schemas-microsoft-com:office:office" xmlns:oel="http://schemas.microsoft.com/office/2019/extlst" xmlns:r="http://schemas.openxmlformats.org/officeDocument/2006/relationships" xmlns:m="http://schemas.openxmlformats.org/officeDocument/2006/math" xmlns:v="urn:schemas-microsoft-com:vml" xmlns:wp14="http://schemas.microsoft.com/office/word/2010/wordprocessingDrawing" xmlns:wp="http://schemas.openxmlformats.org/drawingml/2006/wordprocessingDrawing" xmlns:w10="urn:schemas-microsoft-com:office:word" xmlns:w="http://schemas.openxmlformats.org/wordprocessingml/2006/main" xmlns:w14="http://schemas.microsoft.com/office/word/2010/wordml" xmlns:w15="http://schemas.microsoft.com/office/word/2012/wordml" xmlns:w16cex="http://schemas.microsoft.com/office/word/2018/wordml/cex" xmlns:w16cid="http://schemas.microsoft.com/office/word/2016/wordml/cid" xmlns:w16="http://schemas.microsoft.com/office/word/2018/wordml" xmlns:w16sdtdh="http://schemas.microsoft.com/office/word/2020/wordml/sdtdatahash" xmlns:w16se="http://schemas.microsoft.com/office/word/2015/wordml/symex" xmlns:wpg="http://schemas.microsoft.com/office/word/2010/wordprocessingGroup" xmlns:wpi="http://schemas.microsoft.com/office/word/2010/wordprocessingInk" xmlns:wne="http://schemas.microsoft.com/office/word/2006/wordml" xmlns:wps="http://schemas.microsoft.com/office/word/2010/wordprocessingShape" mc:Ignorable="w14 w15 w16se w16cid w16 w16cex w16sdtdh cr wp14">
+  <w16cex:commentExtensible w16cex:durableId="4352444B" w16cex:dateUtc="2025-07-21T22:08:00Z"/>
+</w16cex:commentsExtensible>
+</file>
+
+<file path=word/commentsIds.xml><?xml version="1.0" encoding="utf-8"?>
+<w16cid:commentsIds xmlns:wpc="http://schemas.microsoft.com/office/word/2010/wordprocessingCanvas" xmlns:cx="http://schemas.microsoft.com/office/drawing/2014/chartex" xmlns:cx1="http://schemas.microsoft.com/office/drawing/2015/9/8/chartex" xmlns:cx2="http://schemas.microsoft.com/office/drawing/2015/10/21/chartex" xmlns:cx3="http://schemas.microsoft.com/office/drawing/2016/5/9/chartex" xmlns:cx4="http://schemas.microsoft.com/office/drawing/2016/5/10/chartex" xmlns:cx5="http://schemas.microsoft.com/office/drawing/2016/5/11/chartex" xmlns:cx6="http://schemas.microsoft.com/office/drawing/2016/5/12/chartex" xmlns:cx7="http://schemas.microsoft.com/office/drawing/2016/5/13/chartex" xmlns:cx8="http://schemas.microsoft.com/office/drawing/2016/5/14/chartex" xmlns:mc="http://schemas.openxmlformats.org/markup-compatibility/2006" xmlns:aink="http://schemas.microsoft.com/office/drawing/2016/ink" xmlns:am3d="http://schemas.microsoft.com/office/drawing/2017/model3d" xmlns:o="urn:schemas-microsoft-com:office:office" xmlns:oel="http://schemas.microsoft.com/office/2019/extlst" xmlns:r="http://schemas.openxmlformats.org/officeDocument/2006/relationships" xmlns:m="http://schemas.openxmlformats.org/officeDocument/2006/math" xmlns:v="urn:schemas-microsoft-com:vml" xmlns:wp14="http://schemas.microsoft.com/office/word/2010/wordprocessingDrawing" xmlns:wp="http://schemas.openxmlformats.org/drawingml/2006/wordprocessingDrawing" xmlns:w10="urn:schemas-microsoft-com:office:word" xmlns:w="http://schemas.openxmlformats.org/wordprocessingml/2006/main" xmlns:w14="http://schemas.microsoft.com/office/word/2010/wordml" xmlns:w15="http://schemas.microsoft.com/office/word/2012/wordml" xmlns:w16cex="http://schemas.microsoft.com/office/word/2018/wordml/cex" xmlns:w16cid="http://schemas.microsoft.com/office/word/2016/wordml/cid" xmlns:w16="http://schemas.microsoft.com/office/word/2018/wordml" xmlns:w16sdtdh="http://schemas.microsoft.com/office/word/2020/wordml/sdtdatahash" xmlns:w16se="http://schemas.microsoft.com/office/word/2015/wordml/symex" xmlns:wpg="http://schemas.microsoft.com/office/word/2010/wordprocessingGroup" xmlns:wpi="http://schemas.microsoft.com/office/word/2010/wordprocessingInk" xmlns:wne="http://schemas.microsoft.com/office/word/2006/wordml" xmlns:wps="http://schemas.microsoft.com/office/word/2010/wordprocessingShape" mc:Ignorable="w14 w15 w16se w16cid w16 w16cex w16sdtdh wp14">
+  <w16cid:commentId w16cid:paraId="30699AB1" w16cid:durableId="4352444B"/>
+</w16cid:commentsIds>
 </file>
 
 <file path=word/numbering.xml><?xml version="1.0" encoding="utf-8"?>
@@ -4351,6 +4404,14 @@
     <w:abstractNumId w:val="11"/>
   </w:num>
 </w:numbering>
+</file>
+
+<file path=word/people.xml><?xml version="1.0" encoding="utf-8"?>
+<w15:people xmlns:wpc="http://schemas.microsoft.com/office/word/2010/wordprocessingCanvas" xmlns:cx="http://schemas.microsoft.com/office/drawing/2014/chartex" xmlns:cx1="http://schemas.microsoft.com/office/drawing/2015/9/8/chartex" xmlns:cx2="http://schemas.microsoft.com/office/drawing/2015/10/21/chartex" xmlns:cx3="http://schemas.microsoft.com/office/drawing/2016/5/9/chartex" xmlns:cx4="http://schemas.microsoft.com/office/drawing/2016/5/10/chartex" xmlns:cx5="http://schemas.microsoft.com/office/drawing/2016/5/11/chartex" xmlns:cx6="http://schemas.microsoft.com/office/drawing/2016/5/12/chartex" xmlns:cx7="http://schemas.microsoft.com/office/drawing/2016/5/13/chartex" xmlns:cx8="http://schemas.microsoft.com/office/drawing/2016/5/14/chartex" xmlns:mc="http://schemas.openxmlformats.org/markup-compatibility/2006" xmlns:aink="http://schemas.microsoft.com/office/drawing/2016/ink" xmlns:am3d="http://schemas.microsoft.com/office/drawing/2017/model3d" xmlns:o="urn:schemas-microsoft-com:office:office" xmlns:oel="http://schemas.microsoft.com/office/2019/extlst" xmlns:r="http://schemas.openxmlformats.org/officeDocument/2006/relationships" xmlns:m="http://schemas.openxmlformats.org/officeDocument/2006/math" xmlns:v="urn:schemas-microsoft-com:vml" xmlns:wp14="http://schemas.microsoft.com/office/word/2010/wordprocessingDrawing" xmlns:wp="http://schemas.openxmlformats.org/drawingml/2006/wordprocessingDrawing" xmlns:w10="urn:schemas-microsoft-com:office:word" xmlns:w="http://schemas.openxmlformats.org/wordprocessingml/2006/main" xmlns:w14="http://schemas.microsoft.com/office/word/2010/wordml" xmlns:w15="http://schemas.microsoft.com/office/word/2012/wordml" xmlns:w16cex="http://schemas.microsoft.com/office/word/2018/wordml/cex" xmlns:w16cid="http://schemas.microsoft.com/office/word/2016/wordml/cid" xmlns:w16="http://schemas.microsoft.com/office/word/2018/wordml" xmlns:w16sdtdh="http://schemas.microsoft.com/office/word/2020/wordml/sdtdatahash" xmlns:w16se="http://schemas.microsoft.com/office/word/2015/wordml/symex" xmlns:wpg="http://schemas.microsoft.com/office/word/2010/wordprocessingGroup" xmlns:wpi="http://schemas.microsoft.com/office/word/2010/wordprocessingInk" xmlns:wne="http://schemas.microsoft.com/office/word/2006/wordml" xmlns:wps="http://schemas.microsoft.com/office/word/2010/wordprocessingShape" mc:Ignorable="w14 w15 w16se w16cid w16 w16cex w16sdtdh wp14">
+  <w15:person w15:author="Mike Ackerman">
+    <w15:presenceInfo w15:providerId="AD" w15:userId="S::MikeA@nezperce.org::0b47ff0e-31f3-4b4d-8b78-4e8868867499"/>
+  </w15:person>
+</w15:people>
 </file>
 
 <file path=word/styles.xml><?xml version="1.0" encoding="utf-8"?>
@@ -4814,7 +4875,6 @@
     <w:basedOn w:val="Normal"/>
     <w:link w:val="CommentTextChar"/>
     <w:uiPriority w:val="99"/>
-    <w:semiHidden/>
     <w:unhideWhenUsed/>
     <w:rsid w:val="00B54A02"/>
     <w:rPr>
@@ -4827,7 +4887,6 @@
     <w:basedOn w:val="DefaultParagraphFont"/>
     <w:link w:val="CommentText"/>
     <w:uiPriority w:val="99"/>
-    <w:semiHidden/>
     <w:rsid w:val="00B54A02"/>
     <w:rPr>
       <w:rFonts w:ascii="Times New Roman" w:eastAsia="Times New Roman" w:hAnsi="Times New Roman" w:cs="Times New Roman"/>

</xml_diff>